<commit_message>
update fig script names
</commit_message>
<xml_diff>
--- a/ms/title page.docx
+++ b/ms/title page.docx
@@ -2,6 +2,280 @@
 <file path=word/document.xml><?xml version="1.0" encoding="utf-8"?>
 <w:document xmlns:wpc="http://schemas.microsoft.com/office/word/2010/wordprocessingCanvas" xmlns:cx="http://schemas.microsoft.com/office/drawing/2014/chartex" xmlns:cx1="http://schemas.microsoft.com/office/drawing/2015/9/8/chartex" xmlns:cx2="http://schemas.microsoft.com/office/drawing/2015/10/21/chartex" xmlns:cx3="http://schemas.microsoft.com/office/drawing/2016/5/9/chartex" xmlns:cx4="http://schemas.microsoft.com/office/drawing/2016/5/10/chartex" xmlns:cx5="http://schemas.microsoft.com/office/drawing/2016/5/11/chartex" xmlns:cx6="http://schemas.microsoft.com/office/drawing/2016/5/12/chartex" xmlns:cx7="http://schemas.microsoft.com/office/drawing/2016/5/13/chartex" xmlns:cx8="http://schemas.microsoft.com/office/drawing/2016/5/14/chartex" xmlns:mc="http://schemas.openxmlformats.org/markup-compatibility/2006" xmlns:aink="http://schemas.microsoft.com/office/drawing/2016/ink" xmlns:am3d="http://schemas.microsoft.com/office/drawing/2017/model3d" xmlns:o="urn:schemas-microsoft-com:office:office" xmlns:oel="http://schemas.microsoft.com/office/2019/extlst" xmlns:r="http://schemas.openxmlformats.org/officeDocument/2006/relationships" xmlns:m="http://schemas.openxmlformats.org/officeDocument/2006/math" xmlns:v="urn:schemas-microsoft-com:vml" xmlns:wp14="http://schemas.microsoft.com/office/word/2010/wordprocessingDrawing" xmlns:wp="http://schemas.openxmlformats.org/drawingml/2006/wordprocessingDrawing" xmlns:w10="urn:schemas-microsoft-com:office:word" xmlns:w="http://schemas.openxmlformats.org/wordprocessingml/2006/main" xmlns:w14="http://schemas.microsoft.com/office/word/2010/wordml" xmlns:w15="http://schemas.microsoft.com/office/word/2012/wordml" xmlns:w16cex="http://schemas.microsoft.com/office/word/2018/wordml/cex" xmlns:w16cid="http://schemas.microsoft.com/office/word/2016/wordml/cid" xmlns:w16="http://schemas.microsoft.com/office/word/2018/wordml" xmlns:w16sdtdh="http://schemas.microsoft.com/office/word/2020/wordml/sdtdatahash" xmlns:w16se="http://schemas.microsoft.com/office/word/2015/wordml/symex" xmlns:wpg="http://schemas.microsoft.com/office/word/2010/wordprocessingGroup" xmlns:wpi="http://schemas.microsoft.com/office/word/2010/wordprocessingInk" xmlns:wne="http://schemas.microsoft.com/office/word/2006/wordml" xmlns:wps="http://schemas.microsoft.com/office/word/2010/wordprocessingShape" mc:Ignorable="w14 w15 w16se w16cid w16 w16cex w16sdtdh wp14">
   <w:body>
+    <w:p>
+      <w:r>
+        <w:t xml:space="preserve">Abiotic and biotic factors jointly influence the transmission of </w:t>
+      </w:r>
+      <w:proofErr w:type="spellStart"/>
+      <w:r>
+        <w:t>ranavirus</w:t>
+      </w:r>
+      <w:proofErr w:type="spellEnd"/>
+      <w:r>
+        <w:t xml:space="preserve"> in larval amphibian </w:t>
+      </w:r>
+      <w:proofErr w:type="gramStart"/>
+      <w:r>
+        <w:t>communities</w:t>
+      </w:r>
+      <w:proofErr w:type="gramEnd"/>
+    </w:p>
+    <w:p/>
+    <w:p>
+      <w:pPr>
+        <w:rPr>
+          <w:vertAlign w:val="superscript"/>
+        </w:rPr>
+      </w:pPr>
+      <w:r>
+        <w:t>Daniel C. Suh</w:t>
+      </w:r>
+      <w:r>
+        <w:rPr>
+          <w:vertAlign w:val="superscript"/>
+        </w:rPr>
+        <w:t>1,2</w:t>
+      </w:r>
+      <w:r>
+        <w:t>, Stacey L. Lance</w:t>
+      </w:r>
+      <w:r>
+        <w:rPr>
+          <w:vertAlign w:val="superscript"/>
+        </w:rPr>
+        <w:t>1,2,3</w:t>
+      </w:r>
+      <w:r>
+        <w:t>, Andrew W. Park</w:t>
+      </w:r>
+      <w:r>
+        <w:rPr>
+          <w:vertAlign w:val="superscript"/>
+        </w:rPr>
+        <w:t>1,2,4</w:t>
+      </w:r>
+    </w:p>
+    <w:p/>
+    <w:p>
+      <w:pPr>
+        <w:pStyle w:val="NormalWeb"/>
+        <w:rPr>
+          <w:rFonts w:ascii="Times" w:hAnsi="Times"/>
+          <w:color w:val="000000"/>
+          <w:sz w:val="27"/>
+          <w:szCs w:val="27"/>
+        </w:rPr>
+      </w:pPr>
+      <w:r>
+        <w:rPr>
+          <w:rFonts w:ascii="Times" w:hAnsi="Times"/>
+          <w:color w:val="000000"/>
+          <w:sz w:val="27"/>
+          <w:szCs w:val="27"/>
+          <w:vertAlign w:val="superscript"/>
+        </w:rPr>
+        <w:t>1</w:t>
+      </w:r>
+      <w:r>
+        <w:rPr>
+          <w:rFonts w:ascii="Times" w:hAnsi="Times"/>
+          <w:color w:val="000000"/>
+          <w:sz w:val="27"/>
+          <w:szCs w:val="27"/>
+        </w:rPr>
+        <w:t>Odum School of Ecology, University of Georgia, Georgia, United States of America</w:t>
+      </w:r>
+    </w:p>
+    <w:p>
+      <w:pPr>
+        <w:pStyle w:val="NormalWeb"/>
+        <w:rPr>
+          <w:rFonts w:ascii="Times" w:hAnsi="Times"/>
+          <w:color w:val="000000"/>
+          <w:sz w:val="27"/>
+          <w:szCs w:val="27"/>
+        </w:rPr>
+      </w:pPr>
+      <w:r>
+        <w:rPr>
+          <w:rFonts w:ascii="Times" w:hAnsi="Times"/>
+          <w:color w:val="000000"/>
+          <w:sz w:val="27"/>
+          <w:szCs w:val="27"/>
+          <w:vertAlign w:val="superscript"/>
+        </w:rPr>
+        <w:t>2</w:t>
+      </w:r>
+      <w:r>
+        <w:rPr>
+          <w:rFonts w:ascii="Times" w:hAnsi="Times"/>
+          <w:color w:val="000000"/>
+          <w:sz w:val="27"/>
+          <w:szCs w:val="27"/>
+        </w:rPr>
+        <w:t>Center for the Ecology of Infectious Diseases University of Georgia, Georgia, United States of America</w:t>
+      </w:r>
+    </w:p>
+    <w:p>
+      <w:pPr>
+        <w:pStyle w:val="NormalWeb"/>
+        <w:rPr>
+          <w:rFonts w:ascii="Times" w:hAnsi="Times"/>
+          <w:color w:val="000000"/>
+          <w:sz w:val="27"/>
+          <w:szCs w:val="27"/>
+        </w:rPr>
+      </w:pPr>
+      <w:r>
+        <w:rPr>
+          <w:rFonts w:ascii="Times" w:hAnsi="Times"/>
+          <w:color w:val="000000"/>
+          <w:sz w:val="27"/>
+          <w:szCs w:val="27"/>
+          <w:vertAlign w:val="superscript"/>
+        </w:rPr>
+        <w:t>3</w:t>
+      </w:r>
+      <w:r>
+        <w:rPr>
+          <w:rFonts w:ascii="Times" w:hAnsi="Times"/>
+          <w:color w:val="000000"/>
+          <w:sz w:val="27"/>
+          <w:szCs w:val="27"/>
+        </w:rPr>
+        <w:t>Savannah River Ecology Laboratory, University of Georgia, South Carolina, United States of America</w:t>
+      </w:r>
+    </w:p>
+    <w:p>
+      <w:pPr>
+        <w:pStyle w:val="NormalWeb"/>
+        <w:rPr>
+          <w:rFonts w:ascii="Times" w:hAnsi="Times"/>
+          <w:color w:val="000000"/>
+          <w:sz w:val="27"/>
+          <w:szCs w:val="27"/>
+        </w:rPr>
+      </w:pPr>
+      <w:r>
+        <w:rPr>
+          <w:rFonts w:ascii="Times" w:hAnsi="Times"/>
+          <w:color w:val="000000"/>
+          <w:sz w:val="27"/>
+          <w:szCs w:val="27"/>
+          <w:vertAlign w:val="superscript"/>
+        </w:rPr>
+        <w:t>4</w:t>
+      </w:r>
+      <w:r>
+        <w:rPr>
+          <w:rFonts w:ascii="Times" w:hAnsi="Times"/>
+          <w:color w:val="000000"/>
+          <w:sz w:val="27"/>
+          <w:szCs w:val="27"/>
+        </w:rPr>
+        <w:t>Department of Infectious Diseases, College of Veterinary Medicine, University of Georgia, Georgia, United States of America</w:t>
+      </w:r>
+    </w:p>
+    <w:p>
+      <w:pPr>
+        <w:pStyle w:val="NormalWeb"/>
+        <w:rPr>
+          <w:rFonts w:ascii="Times" w:hAnsi="Times"/>
+          <w:color w:val="000000"/>
+          <w:sz w:val="27"/>
+          <w:szCs w:val="27"/>
+        </w:rPr>
+      </w:pPr>
+    </w:p>
+    <w:p>
+      <w:pPr>
+        <w:pStyle w:val="NormalWeb"/>
+        <w:rPr>
+          <w:rFonts w:ascii="Times" w:hAnsi="Times"/>
+          <w:color w:val="000000"/>
+          <w:sz w:val="27"/>
+          <w:szCs w:val="27"/>
+        </w:rPr>
+      </w:pPr>
+      <w:r>
+        <w:rPr>
+          <w:rFonts w:ascii="Times" w:hAnsi="Times"/>
+          <w:color w:val="000000"/>
+          <w:sz w:val="27"/>
+          <w:szCs w:val="27"/>
+        </w:rPr>
+        <w:t xml:space="preserve">Acknowledgements </w:t>
+      </w:r>
+    </w:p>
+    <w:p>
+      <w:pPr>
+        <w:pStyle w:val="NormalWeb"/>
+        <w:rPr>
+          <w:rFonts w:ascii="Times" w:hAnsi="Times"/>
+          <w:color w:val="000000"/>
+          <w:sz w:val="27"/>
+          <w:szCs w:val="27"/>
+        </w:rPr>
+      </w:pPr>
+      <w:r>
+        <w:rPr>
+          <w:rFonts w:ascii="Times" w:hAnsi="Times"/>
+          <w:color w:val="000000"/>
+          <w:sz w:val="27"/>
+          <w:szCs w:val="27"/>
+        </w:rPr>
+        <w:t>Thanks to Austin Coleman for field work and laboratory analyses. DCS was supported by the NSF GRFP</w:t>
+      </w:r>
+      <w:r>
+        <w:rPr>
+          <w:rFonts w:ascii="Times" w:hAnsi="Times"/>
+          <w:color w:val="000000"/>
+          <w:sz w:val="27"/>
+          <w:szCs w:val="27"/>
+        </w:rPr>
+        <w:t>.</w:t>
+      </w:r>
+    </w:p>
+    <w:p>
+      <w:pPr>
+        <w:pStyle w:val="NormalWeb"/>
+        <w:rPr>
+          <w:rFonts w:ascii="Times" w:hAnsi="Times"/>
+          <w:color w:val="000000"/>
+          <w:sz w:val="27"/>
+          <w:szCs w:val="27"/>
+        </w:rPr>
+      </w:pPr>
+      <w:r>
+        <w:rPr>
+          <w:rFonts w:ascii="Times" w:hAnsi="Times"/>
+          <w:color w:val="000000"/>
+          <w:sz w:val="27"/>
+          <w:szCs w:val="27"/>
+        </w:rPr>
+        <w:t>Conflict of Interest:</w:t>
+      </w:r>
+    </w:p>
+    <w:p>
+      <w:pPr>
+        <w:pStyle w:val="NormalWeb"/>
+        <w:rPr>
+          <w:rFonts w:ascii="Times" w:hAnsi="Times"/>
+          <w:color w:val="000000"/>
+          <w:sz w:val="27"/>
+          <w:szCs w:val="27"/>
+        </w:rPr>
+      </w:pPr>
+      <w:r>
+        <w:rPr>
+          <w:rFonts w:ascii="Times" w:hAnsi="Times"/>
+          <w:color w:val="000000"/>
+          <w:sz w:val="27"/>
+          <w:szCs w:val="27"/>
+        </w:rPr>
+        <w:t xml:space="preserve">Author contributions: DCS, SLL, and AWP conceived the ideas and designed the methodology; SLL collected the data; DCS and AWP analyzed the data and led the writing of the manuscript; All authors contributed edits and comments to the drafts and gave final approval for publication.  </w:t>
+      </w:r>
+    </w:p>
     <w:p/>
     <w:sectPr>
       <w:pgSz w:w="12240" w:h="15840"/>
@@ -437,6 +711,22 @@
     <w:semiHidden/>
     <w:unhideWhenUsed/>
   </w:style>
+  <w:style w:type="paragraph" w:styleId="NormalWeb">
+    <w:name w:val="Normal (Web)"/>
+    <w:basedOn w:val="Normal"/>
+    <w:uiPriority w:val="99"/>
+    <w:semiHidden/>
+    <w:unhideWhenUsed/>
+    <w:rsid w:val="008C3764"/>
+    <w:pPr>
+      <w:spacing w:before="100" w:beforeAutospacing="1" w:after="100" w:afterAutospacing="1"/>
+    </w:pPr>
+    <w:rPr>
+      <w:rFonts w:eastAsia="Times New Roman"/>
+      <w:kern w:val="0"/>
+      <w14:ligatures w14:val="none"/>
+    </w:rPr>
+  </w:style>
 </w:styles>
 </file>
 

</xml_diff>